<commit_message>
update mtg list for 2019
</commit_message>
<xml_diff>
--- a/NWFLUG/NWFLUG-meeting-notice -two-places.docx
+++ b/NWFLUG/NWFLUG-meeting-notice -two-places.docx
@@ -161,7 +161,7 @@
           <w:sz w:val="26"/>
           <w:szCs w:val="26"/>
         </w:rPr>
-        <w:t>site at &lt;</w:t>
+        <w:t xml:space="preserve">site at </w:t>
       </w:r>
       <w:r>
         <w:rPr>
@@ -179,7 +179,7 @@
           <w:sz w:val="26"/>
           <w:szCs w:val="26"/>
         </w:rPr>
-        <w:t>&gt; for more details</w:t>
+        <w:t xml:space="preserve"> for more details</w:t>
       </w:r>
       <w:r>
         <w:rPr>
@@ -227,151 +227,164 @@
           <w:sz w:val="26"/>
           <w:szCs w:val="26"/>
         </w:rPr>
-        <w:t xml:space="preserve">eetings are scheduled for the first Monday of every month, but the place varies for odd and even months.  For </w:t>
-      </w:r>
-      <w:r>
-        <w:rPr>
+        <w:t xml:space="preserve">eetings are scheduled for the first Monday of every month.  </w:t>
+      </w:r>
+      <w:r>
+        <w:rPr>
+          <w:sz w:val="26"/>
+          <w:szCs w:val="26"/>
+        </w:rPr>
+        <w:t xml:space="preserve">Most meetings are held </w:t>
+      </w:r>
+      <w:r>
+        <w:rPr>
+          <w:rFonts w:eastAsia="Times New Roman" w:cs="Times New Roman"/>
+          <w:sz w:val="26"/>
+          <w:szCs w:val="26"/>
+        </w:rPr>
+        <w:t xml:space="preserve">in Room 400 of the Niceville campus of the Crosspoint United Methodist Church located at 214 Partin Drive South. </w:t>
+      </w:r>
+      <w:r>
+        <w:rPr>
+          <w:rFonts w:eastAsia="Times New Roman" w:cs="Times New Roman"/>
+          <w:sz w:val="26"/>
+          <w:szCs w:val="26"/>
+        </w:rPr>
+        <w:t>See the web</w:t>
+      </w:r>
+      <w:r>
+        <w:rPr>
+          <w:rFonts w:eastAsia="Times New Roman" w:cs="Times New Roman"/>
+          <w:sz w:val="26"/>
+          <w:szCs w:val="26"/>
+        </w:rPr>
+        <w:t>site for</w:t>
+      </w:r>
+      <w:r>
+        <w:rPr>
+          <w:rFonts w:eastAsia="Times New Roman" w:cs="Times New Roman"/>
+          <w:sz w:val="26"/>
+          <w:szCs w:val="26"/>
+        </w:rPr>
+        <w:t xml:space="preserve"> </w:t>
+      </w:r>
+      <w:r>
+        <w:rPr>
+          <w:rFonts w:eastAsia="Times New Roman" w:cs="Times New Roman"/>
+          <w:sz w:val="26"/>
+          <w:szCs w:val="26"/>
+        </w:rPr>
+        <w:t>location map</w:t>
+      </w:r>
+      <w:r>
+        <w:rPr>
+          <w:rFonts w:eastAsia="Times New Roman" w:cs="Times New Roman"/>
+          <w:sz w:val="26"/>
+          <w:szCs w:val="26"/>
+        </w:rPr>
+        <w:t>s</w:t>
+      </w:r>
+      <w:r>
+        <w:rPr>
+          <w:rFonts w:eastAsia="Times New Roman" w:cs="Times New Roman"/>
+          <w:sz w:val="26"/>
+          <w:szCs w:val="26"/>
+        </w:rPr>
+        <w:t xml:space="preserve"> and a downloadable </w:t>
+      </w:r>
+      <w:r>
+        <w:rPr>
+          <w:rFonts w:eastAsia="Times New Roman" w:cs="Times New Roman"/>
+          <w:sz w:val="26"/>
+          <w:szCs w:val="26"/>
+        </w:rPr>
+        <w:t xml:space="preserve">church </w:t>
+      </w:r>
+      <w:r>
+        <w:rPr>
+          <w:rFonts w:eastAsia="Times New Roman" w:cs="Times New Roman"/>
+          <w:sz w:val="26"/>
+          <w:szCs w:val="26"/>
+        </w:rPr>
+        <w:t>campus map.</w:t>
+      </w:r>
+      <w:r>
+        <w:rPr>
+          <w:rFonts w:eastAsia="Times New Roman" w:cs="Times New Roman"/>
+          <w:sz w:val="26"/>
+          <w:szCs w:val="26"/>
+        </w:rPr>
+        <w:t xml:space="preserve">  </w:t>
+      </w:r>
+      <w:r>
+        <w:rPr>
+          <w:rFonts w:ascii="Times New Roman" w:eastAsia="Times New Roman" w:hAnsi="Times New Roman" w:cs="Times New Roman"/>
+          <w:sz w:val="26"/>
+          <w:szCs w:val="26"/>
+        </w:rPr>
+        <w:t xml:space="preserve">(Meetings falling on a holiday may be held in an alternate location unless </w:t>
+      </w:r>
+      <w:r>
+        <w:rPr>
+          <w:rFonts w:ascii="Times New Roman" w:eastAsia="Times New Roman" w:hAnsi="Times New Roman" w:cs="Times New Roman"/>
+          <w:sz w:val="26"/>
+          <w:szCs w:val="26"/>
+        </w:rPr>
+        <w:t>we decide not to meet at all.)</w:t>
+      </w:r>
+      <w:r>
+        <w:rPr>
+          <w:rFonts w:ascii="Times New Roman" w:eastAsia="Times New Roman" w:hAnsi="Times New Roman" w:cs="Times New Roman"/>
+          <w:sz w:val="26"/>
+          <w:szCs w:val="26"/>
+        </w:rPr>
+        <w:t xml:space="preserve">  </w:t>
+      </w:r>
+      <w:r>
+        <w:rPr>
+          <w:rFonts w:ascii="Times New Roman" w:eastAsia="Times New Roman" w:hAnsi="Times New Roman" w:cs="Times New Roman"/>
           <w:b/>
           <w:sz w:val="26"/>
           <w:szCs w:val="26"/>
         </w:rPr>
-        <w:t>odd months</w:t>
-      </w:r>
-      <w:r>
-        <w:rPr>
-          <w:sz w:val="26"/>
-          <w:szCs w:val="26"/>
-        </w:rPr>
-        <w:t xml:space="preserve"> (Jan, Mar, May, Jul, Sep, Nov) we </w:t>
-      </w:r>
-      <w:r>
-        <w:rPr>
-          <w:rFonts w:eastAsia="Times New Roman" w:cs="Times New Roman"/>
-          <w:sz w:val="26"/>
-          <w:szCs w:val="26"/>
-        </w:rPr>
-        <w:t>meet in the front room of the Helen Back Again Café in Niceville.</w:t>
-      </w:r>
-      <w:r>
-        <w:rPr>
-          <w:rFonts w:eastAsia="Times New Roman" w:cs="Times New Roman"/>
-          <w:sz w:val="26"/>
-          <w:szCs w:val="26"/>
-        </w:rPr>
-        <w:t xml:space="preserve">  </w:t>
-      </w:r>
-      <w:r>
-        <w:rPr>
-          <w:rFonts w:eastAsia="Times New Roman" w:cs="Times New Roman"/>
-          <w:sz w:val="26"/>
-          <w:szCs w:val="26"/>
-        </w:rPr>
-        <w:t xml:space="preserve">For </w:t>
-      </w:r>
-      <w:r>
-        <w:rPr>
-          <w:rFonts w:eastAsia="Times New Roman" w:cs="Times New Roman"/>
+        <w:t xml:space="preserve">The exact meeting place for the </w:t>
+      </w:r>
+      <w:r>
+        <w:rPr>
+          <w:rFonts w:ascii="Times New Roman" w:eastAsia="Times New Roman" w:hAnsi="Times New Roman" w:cs="Times New Roman"/>
           <w:b/>
           <w:sz w:val="26"/>
           <w:szCs w:val="26"/>
         </w:rPr>
-        <w:t>even months</w:t>
-      </w:r>
-      <w:r>
-        <w:rPr>
-          <w:rFonts w:eastAsia="Times New Roman" w:cs="Times New Roman"/>
-          <w:sz w:val="26"/>
-          <w:szCs w:val="26"/>
-        </w:rPr>
-        <w:t xml:space="preserve"> (Feb, Apr, Jun, Aug, Oct, Dec) we meet in Room 400 of the Niceville campus of the Crosspoint United Methodist Church located at 214 Partin Drive South. </w:t>
-      </w:r>
-      <w:r>
-        <w:rPr>
-          <w:rFonts w:eastAsia="Times New Roman" w:cs="Times New Roman"/>
-          <w:sz w:val="26"/>
-          <w:szCs w:val="26"/>
-        </w:rPr>
-        <w:t>See the web</w:t>
-      </w:r>
-      <w:r>
-        <w:rPr>
-          <w:rFonts w:eastAsia="Times New Roman" w:cs="Times New Roman"/>
-          <w:sz w:val="26"/>
-          <w:szCs w:val="26"/>
-        </w:rPr>
-        <w:t>site for</w:t>
-      </w:r>
-      <w:r>
-        <w:rPr>
-          <w:rFonts w:eastAsia="Times New Roman" w:cs="Times New Roman"/>
-          <w:sz w:val="26"/>
-          <w:szCs w:val="26"/>
-        </w:rPr>
-        <w:t xml:space="preserve"> </w:t>
-      </w:r>
-      <w:r>
-        <w:rPr>
-          <w:rFonts w:eastAsia="Times New Roman" w:cs="Times New Roman"/>
-          <w:sz w:val="26"/>
-          <w:szCs w:val="26"/>
-        </w:rPr>
-        <w:t>location map</w:t>
-      </w:r>
-      <w:r>
-        <w:rPr>
-          <w:rFonts w:eastAsia="Times New Roman" w:cs="Times New Roman"/>
-          <w:sz w:val="26"/>
-          <w:szCs w:val="26"/>
-        </w:rPr>
-        <w:t>s</w:t>
-      </w:r>
-      <w:r>
-        <w:rPr>
-          <w:rFonts w:eastAsia="Times New Roman" w:cs="Times New Roman"/>
-          <w:sz w:val="26"/>
-          <w:szCs w:val="26"/>
-        </w:rPr>
-        <w:t xml:space="preserve"> and a downloadable </w:t>
-      </w:r>
-      <w:r>
-        <w:rPr>
-          <w:rFonts w:eastAsia="Times New Roman" w:cs="Times New Roman"/>
-          <w:sz w:val="26"/>
-          <w:szCs w:val="26"/>
-        </w:rPr>
-        <w:t xml:space="preserve">church </w:t>
-      </w:r>
-      <w:r>
-        <w:rPr>
-          <w:rFonts w:eastAsia="Times New Roman" w:cs="Times New Roman"/>
-          <w:sz w:val="26"/>
-          <w:szCs w:val="26"/>
-        </w:rPr>
-        <w:t>campus map.</w:t>
-      </w:r>
-      <w:r>
-        <w:rPr>
-          <w:rFonts w:eastAsia="Times New Roman" w:cs="Times New Roman"/>
-          <w:sz w:val="26"/>
-          <w:szCs w:val="26"/>
-        </w:rPr>
-        <w:t xml:space="preserve">  </w:t>
+        <w:t xml:space="preserve">next </w:t>
       </w:r>
       <w:r>
         <w:rPr>
           <w:rFonts w:ascii="Times New Roman" w:eastAsia="Times New Roman" w:hAnsi="Times New Roman" w:cs="Times New Roman"/>
-          <w:sz w:val="26"/>
-          <w:szCs w:val="26"/>
-        </w:rPr>
-        <w:t xml:space="preserve">(Meetings falling on a holiday may be held in an alternate location unless </w:t>
-      </w:r>
-      <w:r>
-        <w:rPr>
-          <w:rFonts w:ascii="Times New Roman" w:eastAsia="Times New Roman" w:hAnsi="Times New Roman" w:cs="Times New Roman"/>
-          <w:sz w:val="26"/>
-          <w:szCs w:val="26"/>
-        </w:rPr>
-        <w:t>we decide not to meet at all.)</w:t>
+          <w:b/>
+          <w:sz w:val="26"/>
+          <w:szCs w:val="26"/>
+        </w:rPr>
+        <w:t xml:space="preserve"> meeting should always be shown on our website at </w:t>
+      </w:r>
+      <w:r>
+        <w:rPr>
+          <w:rFonts w:eastAsia="Times New Roman" w:cstheme="minorHAnsi"/>
+          <w:b/>
+          <w:sz w:val="26"/>
+          <w:szCs w:val="26"/>
+          <w:u w:val="single"/>
+        </w:rPr>
+        <w:t>https://nwflug.org</w:t>
+      </w:r>
+      <w:r>
+        <w:rPr>
+          <w:rFonts w:eastAsia="Times New Roman" w:cstheme="minorHAnsi"/>
+          <w:b/>
+          <w:sz w:val="26"/>
+          <w:szCs w:val="26"/>
+        </w:rPr>
+        <w:t>.</w:t>
       </w:r>
     </w:p>
     <w:p>
@@ -570,7 +583,28 @@
                 <w:sz w:val="24"/>
                 <w:szCs w:val="24"/>
               </w:rPr>
-              <w:t>November 6, 2017</w:t>
+              <w:t xml:space="preserve">January </w:t>
+            </w:r>
+            <w:r>
+              <w:rPr>
+                <w:sz w:val="24"/>
+                <w:szCs w:val="24"/>
+              </w:rPr>
+              <w:t>7</w:t>
+            </w:r>
+            <w:r>
+              <w:rPr>
+                <w:sz w:val="24"/>
+                <w:szCs w:val="24"/>
+              </w:rPr>
+              <w:t>, 201</w:t>
+            </w:r>
+            <w:r>
+              <w:rPr>
+                <w:sz w:val="24"/>
+                <w:szCs w:val="24"/>
+              </w:rPr>
+              <w:t>9</w:t>
             </w:r>
           </w:p>
         </w:tc>
@@ -596,38 +630,57 @@
                 <w:sz w:val="24"/>
                 <w:szCs w:val="24"/>
               </w:rPr>
-              <w:t>November 20, 2017</w:t>
-            </w:r>
-          </w:p>
-        </w:tc>
-        <w:tc>
-          <w:tcPr>
-            <w:tcW w:w="0" w:type="auto"/>
-            <w:noWrap/>
-          </w:tcPr>
-          <w:p>
-            <w:pPr>
-              <w:spacing w:after="0"/>
-              <w:rPr>
-                <w:sz w:val="24"/>
-                <w:szCs w:val="24"/>
-              </w:rPr>
-            </w:pPr>
-            <w:r>
-              <w:rPr>
-                <w:sz w:val="24"/>
-                <w:szCs w:val="24"/>
-              </w:rPr>
-              <w:t xml:space="preserve">1st Monday </w:t>
-            </w:r>
-            <w:bookmarkStart w:id="0" w:name="_GoBack"/>
-            <w:bookmarkEnd w:id="0"/>
-            <w:r>
-              <w:rPr>
-                <w:sz w:val="24"/>
-                <w:szCs w:val="24"/>
-              </w:rPr>
-              <w:t>/ 3rd Monday</w:t>
+              <w:t xml:space="preserve">January </w:t>
+            </w:r>
+            <w:r>
+              <w:rPr>
+                <w:sz w:val="24"/>
+                <w:szCs w:val="24"/>
+              </w:rPr>
+              <w:t>2</w:t>
+            </w:r>
+            <w:r>
+              <w:rPr>
+                <w:sz w:val="24"/>
+                <w:szCs w:val="24"/>
+              </w:rPr>
+              <w:t>1</w:t>
+            </w:r>
+            <w:r>
+              <w:rPr>
+                <w:sz w:val="24"/>
+                <w:szCs w:val="24"/>
+              </w:rPr>
+              <w:t>, 201</w:t>
+            </w:r>
+            <w:r>
+              <w:rPr>
+                <w:sz w:val="24"/>
+                <w:szCs w:val="24"/>
+              </w:rPr>
+              <w:t>9</w:t>
+            </w:r>
+          </w:p>
+        </w:tc>
+        <w:tc>
+          <w:tcPr>
+            <w:tcW w:w="0" w:type="auto"/>
+            <w:noWrap/>
+          </w:tcPr>
+          <w:p>
+            <w:pPr>
+              <w:spacing w:after="0"/>
+              <w:rPr>
+                <w:sz w:val="24"/>
+                <w:szCs w:val="24"/>
+              </w:rPr>
+            </w:pPr>
+            <w:r>
+              <w:rPr>
+                <w:sz w:val="24"/>
+                <w:szCs w:val="24"/>
+              </w:rPr>
+              <w:t>1st Monday / 3rd Monday</w:t>
             </w:r>
           </w:p>
         </w:tc>
@@ -658,7 +711,28 @@
                 <w:sz w:val="24"/>
                 <w:szCs w:val="24"/>
               </w:rPr>
-              <w:t>December 4, 2017</w:t>
+              <w:t xml:space="preserve">February </w:t>
+            </w:r>
+            <w:r>
+              <w:rPr>
+                <w:sz w:val="24"/>
+                <w:szCs w:val="24"/>
+              </w:rPr>
+              <w:t>4</w:t>
+            </w:r>
+            <w:r>
+              <w:rPr>
+                <w:sz w:val="24"/>
+                <w:szCs w:val="24"/>
+              </w:rPr>
+              <w:t>, 201</w:t>
+            </w:r>
+            <w:r>
+              <w:rPr>
+                <w:sz w:val="24"/>
+                <w:szCs w:val="24"/>
+              </w:rPr>
+              <w:t>9</w:t>
             </w:r>
           </w:p>
         </w:tc>
@@ -684,7 +758,28 @@
                 <w:sz w:val="24"/>
                 <w:szCs w:val="24"/>
               </w:rPr>
-              <w:t>December 18, 2017</w:t>
+              <w:t xml:space="preserve">February </w:t>
+            </w:r>
+            <w:r>
+              <w:rPr>
+                <w:sz w:val="24"/>
+                <w:szCs w:val="24"/>
+              </w:rPr>
+              <w:t>18</w:t>
+            </w:r>
+            <w:r>
+              <w:rPr>
+                <w:sz w:val="24"/>
+                <w:szCs w:val="24"/>
+              </w:rPr>
+              <w:t>, 201</w:t>
+            </w:r>
+            <w:r>
+              <w:rPr>
+                <w:sz w:val="24"/>
+                <w:szCs w:val="24"/>
+              </w:rPr>
+              <w:t>9</w:t>
             </w:r>
           </w:p>
         </w:tc>
@@ -738,7 +833,28 @@
                 <w:sz w:val="24"/>
                 <w:szCs w:val="24"/>
               </w:rPr>
-              <w:t>January 1, 2018</w:t>
+              <w:t xml:space="preserve">March </w:t>
+            </w:r>
+            <w:r>
+              <w:rPr>
+                <w:sz w:val="24"/>
+                <w:szCs w:val="24"/>
+              </w:rPr>
+              <w:t>4</w:t>
+            </w:r>
+            <w:r>
+              <w:rPr>
+                <w:sz w:val="24"/>
+                <w:szCs w:val="24"/>
+              </w:rPr>
+              <w:t>, 201</w:t>
+            </w:r>
+            <w:r>
+              <w:rPr>
+                <w:sz w:val="24"/>
+                <w:szCs w:val="24"/>
+              </w:rPr>
+              <w:t>9</w:t>
             </w:r>
           </w:p>
         </w:tc>
@@ -764,7 +880,28 @@
                 <w:sz w:val="24"/>
                 <w:szCs w:val="24"/>
               </w:rPr>
-              <w:t>January 15, 2018</w:t>
+              <w:t>March 1</w:t>
+            </w:r>
+            <w:r>
+              <w:rPr>
+                <w:sz w:val="24"/>
+                <w:szCs w:val="24"/>
+              </w:rPr>
+              <w:t>8</w:t>
+            </w:r>
+            <w:r>
+              <w:rPr>
+                <w:sz w:val="24"/>
+                <w:szCs w:val="24"/>
+              </w:rPr>
+              <w:t>, 201</w:t>
+            </w:r>
+            <w:r>
+              <w:rPr>
+                <w:sz w:val="24"/>
+                <w:szCs w:val="24"/>
+              </w:rPr>
+              <w:t>9</w:t>
             </w:r>
           </w:p>
         </w:tc>
@@ -818,7 +955,28 @@
                 <w:sz w:val="24"/>
                 <w:szCs w:val="24"/>
               </w:rPr>
-              <w:t>February 5, 2018</w:t>
+              <w:t xml:space="preserve">April </w:t>
+            </w:r>
+            <w:r>
+              <w:rPr>
+                <w:sz w:val="24"/>
+                <w:szCs w:val="24"/>
+              </w:rPr>
+              <w:t>1</w:t>
+            </w:r>
+            <w:r>
+              <w:rPr>
+                <w:sz w:val="24"/>
+                <w:szCs w:val="24"/>
+              </w:rPr>
+              <w:t>, 201</w:t>
+            </w:r>
+            <w:r>
+              <w:rPr>
+                <w:sz w:val="24"/>
+                <w:szCs w:val="24"/>
+              </w:rPr>
+              <w:t>9</w:t>
             </w:r>
           </w:p>
         </w:tc>
@@ -844,7 +1002,28 @@
                 <w:sz w:val="24"/>
                 <w:szCs w:val="24"/>
               </w:rPr>
-              <w:t>February 19, 2018</w:t>
+              <w:t xml:space="preserve">April </w:t>
+            </w:r>
+            <w:r>
+              <w:rPr>
+                <w:sz w:val="24"/>
+                <w:szCs w:val="24"/>
+              </w:rPr>
+              <w:t>15</w:t>
+            </w:r>
+            <w:r>
+              <w:rPr>
+                <w:sz w:val="24"/>
+                <w:szCs w:val="24"/>
+              </w:rPr>
+              <w:t>, 201</w:t>
+            </w:r>
+            <w:r>
+              <w:rPr>
+                <w:sz w:val="24"/>
+                <w:szCs w:val="24"/>
+              </w:rPr>
+              <w:t>9</w:t>
             </w:r>
           </w:p>
         </w:tc>
@@ -898,7 +1077,28 @@
                 <w:sz w:val="24"/>
                 <w:szCs w:val="24"/>
               </w:rPr>
-              <w:t>March 5, 2018</w:t>
+              <w:t xml:space="preserve">May </w:t>
+            </w:r>
+            <w:r>
+              <w:rPr>
+                <w:sz w:val="24"/>
+                <w:szCs w:val="24"/>
+              </w:rPr>
+              <w:t>6</w:t>
+            </w:r>
+            <w:r>
+              <w:rPr>
+                <w:sz w:val="24"/>
+                <w:szCs w:val="24"/>
+              </w:rPr>
+              <w:t>, 201</w:t>
+            </w:r>
+            <w:r>
+              <w:rPr>
+                <w:sz w:val="24"/>
+                <w:szCs w:val="24"/>
+              </w:rPr>
+              <w:t>9</w:t>
             </w:r>
           </w:p>
         </w:tc>
@@ -924,7 +1124,28 @@
                 <w:sz w:val="24"/>
                 <w:szCs w:val="24"/>
               </w:rPr>
-              <w:t>March 19, 2017</w:t>
+              <w:t>May 2</w:t>
+            </w:r>
+            <w:r>
+              <w:rPr>
+                <w:sz w:val="24"/>
+                <w:szCs w:val="24"/>
+              </w:rPr>
+              <w:t>0</w:t>
+            </w:r>
+            <w:r>
+              <w:rPr>
+                <w:sz w:val="24"/>
+                <w:szCs w:val="24"/>
+              </w:rPr>
+              <w:t>, 201</w:t>
+            </w:r>
+            <w:r>
+              <w:rPr>
+                <w:sz w:val="24"/>
+                <w:szCs w:val="24"/>
+              </w:rPr>
+              <w:t>9</w:t>
             </w:r>
           </w:p>
         </w:tc>
@@ -978,7 +1199,28 @@
                 <w:sz w:val="24"/>
                 <w:szCs w:val="24"/>
               </w:rPr>
-              <w:t>April 2, 2018</w:t>
+              <w:t xml:space="preserve">June </w:t>
+            </w:r>
+            <w:r>
+              <w:rPr>
+                <w:sz w:val="24"/>
+                <w:szCs w:val="24"/>
+              </w:rPr>
+              <w:t>3</w:t>
+            </w:r>
+            <w:r>
+              <w:rPr>
+                <w:sz w:val="24"/>
+                <w:szCs w:val="24"/>
+              </w:rPr>
+              <w:t>, 201</w:t>
+            </w:r>
+            <w:r>
+              <w:rPr>
+                <w:sz w:val="24"/>
+                <w:szCs w:val="24"/>
+              </w:rPr>
+              <w:t>9</w:t>
             </w:r>
           </w:p>
         </w:tc>
@@ -1004,7 +1246,28 @@
                 <w:sz w:val="24"/>
                 <w:szCs w:val="24"/>
               </w:rPr>
-              <w:t>April 16, 2018</w:t>
+              <w:t>June 1</w:t>
+            </w:r>
+            <w:r>
+              <w:rPr>
+                <w:sz w:val="24"/>
+                <w:szCs w:val="24"/>
+              </w:rPr>
+              <w:t>7</w:t>
+            </w:r>
+            <w:r>
+              <w:rPr>
+                <w:sz w:val="24"/>
+                <w:szCs w:val="24"/>
+              </w:rPr>
+              <w:t>, 201</w:t>
+            </w:r>
+            <w:r>
+              <w:rPr>
+                <w:sz w:val="24"/>
+                <w:szCs w:val="24"/>
+              </w:rPr>
+              <w:t>9</w:t>
             </w:r>
           </w:p>
         </w:tc>
@@ -1058,7 +1321,28 @@
                 <w:sz w:val="24"/>
                 <w:szCs w:val="24"/>
               </w:rPr>
-              <w:t>May 7, 2018</w:t>
+              <w:t xml:space="preserve">July </w:t>
+            </w:r>
+            <w:r>
+              <w:rPr>
+                <w:sz w:val="24"/>
+                <w:szCs w:val="24"/>
+              </w:rPr>
+              <w:t>1</w:t>
+            </w:r>
+            <w:r>
+              <w:rPr>
+                <w:sz w:val="24"/>
+                <w:szCs w:val="24"/>
+              </w:rPr>
+              <w:t>, 201</w:t>
+            </w:r>
+            <w:r>
+              <w:rPr>
+                <w:sz w:val="24"/>
+                <w:szCs w:val="24"/>
+              </w:rPr>
+              <w:t>9</w:t>
             </w:r>
           </w:p>
         </w:tc>
@@ -1084,7 +1368,28 @@
                 <w:sz w:val="24"/>
                 <w:szCs w:val="24"/>
               </w:rPr>
-              <w:t>May 21, 2018</w:t>
+              <w:t>July 1</w:t>
+            </w:r>
+            <w:r>
+              <w:rPr>
+                <w:sz w:val="24"/>
+                <w:szCs w:val="24"/>
+              </w:rPr>
+              <w:t>5</w:t>
+            </w:r>
+            <w:r>
+              <w:rPr>
+                <w:sz w:val="24"/>
+                <w:szCs w:val="24"/>
+              </w:rPr>
+              <w:t>, 201</w:t>
+            </w:r>
+            <w:r>
+              <w:rPr>
+                <w:sz w:val="24"/>
+                <w:szCs w:val="24"/>
+              </w:rPr>
+              <w:t>9</w:t>
             </w:r>
           </w:p>
         </w:tc>
@@ -1138,7 +1443,28 @@
                 <w:sz w:val="24"/>
                 <w:szCs w:val="24"/>
               </w:rPr>
-              <w:t>June 4, 2018</w:t>
+              <w:t xml:space="preserve">August </w:t>
+            </w:r>
+            <w:r>
+              <w:rPr>
+                <w:sz w:val="24"/>
+                <w:szCs w:val="24"/>
+              </w:rPr>
+              <w:t>5</w:t>
+            </w:r>
+            <w:r>
+              <w:rPr>
+                <w:sz w:val="24"/>
+                <w:szCs w:val="24"/>
+              </w:rPr>
+              <w:t>, 201</w:t>
+            </w:r>
+            <w:r>
+              <w:rPr>
+                <w:sz w:val="24"/>
+                <w:szCs w:val="24"/>
+              </w:rPr>
+              <w:t>9</w:t>
             </w:r>
           </w:p>
         </w:tc>
@@ -1164,7 +1490,28 @@
                 <w:sz w:val="24"/>
                 <w:szCs w:val="24"/>
               </w:rPr>
-              <w:t>June 18, 2018</w:t>
+              <w:t xml:space="preserve">August </w:t>
+            </w:r>
+            <w:r>
+              <w:rPr>
+                <w:sz w:val="24"/>
+                <w:szCs w:val="24"/>
+              </w:rPr>
+              <w:t>19</w:t>
+            </w:r>
+            <w:r>
+              <w:rPr>
+                <w:sz w:val="24"/>
+                <w:szCs w:val="24"/>
+              </w:rPr>
+              <w:t>, 201</w:t>
+            </w:r>
+            <w:r>
+              <w:rPr>
+                <w:sz w:val="24"/>
+                <w:szCs w:val="24"/>
+              </w:rPr>
+              <w:t>9</w:t>
             </w:r>
           </w:p>
         </w:tc>
@@ -1218,7 +1565,28 @@
                 <w:sz w:val="24"/>
                 <w:szCs w:val="24"/>
               </w:rPr>
-              <w:t>July 2, 2018</w:t>
+              <w:t xml:space="preserve">September </w:t>
+            </w:r>
+            <w:r>
+              <w:rPr>
+                <w:sz w:val="24"/>
+                <w:szCs w:val="24"/>
+              </w:rPr>
+              <w:t>2</w:t>
+            </w:r>
+            <w:r>
+              <w:rPr>
+                <w:sz w:val="24"/>
+                <w:szCs w:val="24"/>
+              </w:rPr>
+              <w:t>, 201</w:t>
+            </w:r>
+            <w:r>
+              <w:rPr>
+                <w:sz w:val="24"/>
+                <w:szCs w:val="24"/>
+              </w:rPr>
+              <w:t>9</w:t>
             </w:r>
           </w:p>
         </w:tc>
@@ -1244,7 +1612,28 @@
                 <w:sz w:val="24"/>
                 <w:szCs w:val="24"/>
               </w:rPr>
-              <w:t>July 16, 2018</w:t>
+              <w:t>September 1</w:t>
+            </w:r>
+            <w:r>
+              <w:rPr>
+                <w:sz w:val="24"/>
+                <w:szCs w:val="24"/>
+              </w:rPr>
+              <w:t>6</w:t>
+            </w:r>
+            <w:r>
+              <w:rPr>
+                <w:sz w:val="24"/>
+                <w:szCs w:val="24"/>
+              </w:rPr>
+              <w:t>, 201</w:t>
+            </w:r>
+            <w:r>
+              <w:rPr>
+                <w:sz w:val="24"/>
+                <w:szCs w:val="24"/>
+              </w:rPr>
+              <w:t>9</w:t>
             </w:r>
           </w:p>
         </w:tc>
@@ -1298,7 +1687,7 @@
                 <w:sz w:val="24"/>
                 <w:szCs w:val="24"/>
               </w:rPr>
-              <w:t>August 6, 2018</w:t>
+              <w:t>October 7, 2019</w:t>
             </w:r>
           </w:p>
         </w:tc>
@@ -1324,7 +1713,21 @@
                 <w:sz w:val="24"/>
                 <w:szCs w:val="24"/>
               </w:rPr>
-              <w:t>August 20, 2018</w:t>
+              <w:t xml:space="preserve">October </w:t>
+            </w:r>
+            <w:r>
+              <w:rPr>
+                <w:sz w:val="24"/>
+                <w:szCs w:val="24"/>
+              </w:rPr>
+              <w:t>21,</w:t>
+            </w:r>
+            <w:r>
+              <w:rPr>
+                <w:sz w:val="24"/>
+                <w:szCs w:val="24"/>
+              </w:rPr>
+              <w:t xml:space="preserve"> 2019</w:t>
             </w:r>
           </w:p>
         </w:tc>
@@ -1378,7 +1781,7 @@
                 <w:sz w:val="24"/>
                 <w:szCs w:val="24"/>
               </w:rPr>
-              <w:t>September 3, 2018</w:t>
+              <w:t>November 4, 2019</w:t>
             </w:r>
           </w:p>
         </w:tc>
@@ -1404,7 +1807,115 @@
                 <w:sz w:val="24"/>
                 <w:szCs w:val="24"/>
               </w:rPr>
-              <w:t>September 17, 2018</w:t>
+              <w:t xml:space="preserve">November </w:t>
+            </w:r>
+            <w:r>
+              <w:rPr>
+                <w:sz w:val="24"/>
+                <w:szCs w:val="24"/>
+              </w:rPr>
+              <w:t>18</w:t>
+            </w:r>
+            <w:r>
+              <w:rPr>
+                <w:sz w:val="24"/>
+                <w:szCs w:val="24"/>
+              </w:rPr>
+              <w:t>, 2019</w:t>
+            </w:r>
+          </w:p>
+        </w:tc>
+        <w:tc>
+          <w:tcPr>
+            <w:tcW w:w="0" w:type="auto"/>
+            <w:noWrap/>
+          </w:tcPr>
+          <w:p>
+            <w:pPr>
+              <w:spacing w:after="0"/>
+              <w:jc w:val="center"/>
+              <w:rPr>
+                <w:sz w:val="24"/>
+                <w:szCs w:val="24"/>
+              </w:rPr>
+            </w:pPr>
+            <w:r>
+              <w:rPr>
+                <w:sz w:val="24"/>
+                <w:szCs w:val="24"/>
+              </w:rPr>
+              <w:t>”</w:t>
+            </w:r>
+          </w:p>
+        </w:tc>
+      </w:tr>
+      <w:tr>
+        <w:trPr>
+          <w:jc w:val="center"/>
+        </w:trPr>
+        <w:tc>
+          <w:tcPr>
+            <w:tcW w:w="0" w:type="auto"/>
+            <w:shd w:val="clear" w:color="auto" w:fill="auto"/>
+            <w:noWrap/>
+            <w:tcMar>
+              <w:left w:w="108" w:type="dxa"/>
+            </w:tcMar>
+          </w:tcPr>
+          <w:p>
+            <w:pPr>
+              <w:spacing w:after="0"/>
+              <w:rPr>
+                <w:sz w:val="24"/>
+                <w:szCs w:val="24"/>
+              </w:rPr>
+            </w:pPr>
+            <w:r>
+              <w:rPr>
+                <w:sz w:val="24"/>
+                <w:szCs w:val="24"/>
+              </w:rPr>
+              <w:t>December 2, 2019</w:t>
+            </w:r>
+          </w:p>
+        </w:tc>
+        <w:tc>
+          <w:tcPr>
+            <w:tcW w:w="0" w:type="auto"/>
+            <w:shd w:val="clear" w:color="auto" w:fill="auto"/>
+            <w:noWrap/>
+            <w:tcMar>
+              <w:left w:w="108" w:type="dxa"/>
+            </w:tcMar>
+          </w:tcPr>
+          <w:p>
+            <w:pPr>
+              <w:spacing w:after="0"/>
+              <w:rPr>
+                <w:sz w:val="24"/>
+                <w:szCs w:val="24"/>
+              </w:rPr>
+            </w:pPr>
+            <w:r>
+              <w:rPr>
+                <w:sz w:val="24"/>
+                <w:szCs w:val="24"/>
+              </w:rPr>
+              <w:t xml:space="preserve">December </w:t>
+            </w:r>
+            <w:r>
+              <w:rPr>
+                <w:sz w:val="24"/>
+                <w:szCs w:val="24"/>
+              </w:rPr>
+              <w:t>16</w:t>
+            </w:r>
+            <w:r>
+              <w:rPr>
+                <w:sz w:val="24"/>
+                <w:szCs w:val="24"/>
+              </w:rPr>
+              <w:t>, 2019</w:t>
             </w:r>
           </w:p>
         </w:tc>
@@ -1442,6 +1953,8 @@
           <w:u w:val="single"/>
         </w:rPr>
       </w:pPr>
+      <w:bookmarkStart w:id="0" w:name="_GoBack"/>
+      <w:bookmarkEnd w:id="0"/>
     </w:p>
     <w:p>
       <w:pPr>
@@ -2093,6 +2606,29 @@
       </w:tblBorders>
     </w:tblPr>
   </w:style>
+  <w:style w:type="character" w:styleId="Hyperlink">
+    <w:name w:val="Hyperlink"/>
+    <w:basedOn w:val="DefaultParagraphFont"/>
+    <w:uiPriority w:val="99"/>
+    <w:unhideWhenUsed/>
+    <w:rsid w:val="006C514B"/>
+    <w:rPr>
+      <w:color w:val="0000FF" w:themeColor="hyperlink"/>
+      <w:u w:val="single"/>
+    </w:rPr>
+  </w:style>
+  <w:style w:type="character" w:styleId="UnresolvedMention">
+    <w:name w:val="Unresolved Mention"/>
+    <w:basedOn w:val="DefaultParagraphFont"/>
+    <w:uiPriority w:val="99"/>
+    <w:semiHidden/>
+    <w:unhideWhenUsed/>
+    <w:rsid w:val="006C514B"/>
+    <w:rPr>
+      <w:color w:val="605E5C"/>
+      <w:shd w:val="clear" w:color="auto" w:fill="E1DFDD"/>
+    </w:rPr>
+  </w:style>
 </w:styles>
 </file>
 

</xml_diff>